<commit_message>
commit por si acaso
</commit_message>
<xml_diff>
--- a/Lista de entidades.docx
+++ b/Lista de entidades.docx
@@ -4,7 +4,13 @@
   <w:body>
     <w:p>
       <w:r>
-        <w:t>Botones:</w:t>
+        <w:t>Driver b</w:t>
+      </w:r>
+      <w:r>
+        <w:t>otones</w:t>
+      </w:r>
+      <w:r>
+        <w:t>. Compuesto por:</w:t>
       </w:r>
     </w:p>
     <w:p>
@@ -28,28 +34,23 @@
         <w:t>Máquina de estados</w:t>
       </w:r>
     </w:p>
+    <w:p>
+      <w:r>
+        <w:t>Divisor de frecuencia</w:t>
+      </w:r>
+    </w:p>
     <w:p/>
     <w:p>
-      <w:proofErr w:type="spellStart"/>
-      <w:r>
-        <w:t>Displays</w:t>
-      </w:r>
-      <w:proofErr w:type="spellEnd"/>
-      <w:r>
-        <w:t>:</w:t>
+      <w:r>
+        <w:t>Displays:</w:t>
       </w:r>
     </w:p>
     <w:p>
       <w:r>
         <w:t xml:space="preserve">Decodificador </w:t>
       </w:r>
-      <w:proofErr w:type="spellStart"/>
-      <w:r>
-        <w:t>char</w:t>
-      </w:r>
-      <w:proofErr w:type="spellEnd"/>
-      <w:r>
-        <w:t xml:space="preserve"> </w:t>
+      <w:r>
+        <w:t xml:space="preserve">char </w:t>
       </w:r>
       <w:r>
         <w:t>a 7 segmentos (</w:t>
@@ -68,21 +69,21 @@
     </w:p>
     <w:p>
       <w:r>
-        <w:t xml:space="preserve">Driver para los 7 </w:t>
-      </w:r>
-      <w:proofErr w:type="spellStart"/>
-      <w:r>
-        <w:t>segmenots</w:t>
-      </w:r>
-      <w:proofErr w:type="spellEnd"/>
-      <w:r>
-        <w:t xml:space="preserve"> (DRIVER7SEG)</w:t>
+        <w:t>Driver para los 7 segmenots (DRIVER7SEG)</w:t>
+      </w:r>
+    </w:p>
+    <w:p>
+      <w:r>
+        <w:t>¿Mostrar el tiempo que queda?</w:t>
       </w:r>
     </w:p>
     <w:p/>
     <w:p>
       <w:r>
-        <w:t>LED:</w:t>
+        <w:t>Temporizador para el LED</w:t>
+      </w:r>
+      <w:r>
+        <w:t>. Compuesto por:</w:t>
       </w:r>
     </w:p>
     <w:p>

</xml_diff>

<commit_message>
añadido codigo de char27seg, str27seg, freq div, fsm de la práctica de lab.
</commit_message>
<xml_diff>
--- a/Lista de entidades.docx
+++ b/Lista de entidades.docx
@@ -41,16 +41,26 @@
     </w:p>
     <w:p/>
     <w:p>
-      <w:r>
-        <w:t>Displays:</w:t>
+      <w:proofErr w:type="spellStart"/>
+      <w:r>
+        <w:t>Displays</w:t>
+      </w:r>
+      <w:proofErr w:type="spellEnd"/>
+      <w:r>
+        <w:t>:</w:t>
       </w:r>
     </w:p>
     <w:p>
       <w:r>
         <w:t xml:space="preserve">Decodificador </w:t>
       </w:r>
-      <w:r>
-        <w:t xml:space="preserve">char </w:t>
+      <w:proofErr w:type="spellStart"/>
+      <w:r>
+        <w:t>char</w:t>
+      </w:r>
+      <w:proofErr w:type="spellEnd"/>
+      <w:r>
+        <w:t xml:space="preserve"> </w:t>
       </w:r>
       <w:r>
         <w:t>a 7 segmentos (</w:t>
@@ -63,13 +73,29 @@
       </w:r>
     </w:p>
     <w:p>
-      <w:r>
+      <w:pPr>
+        <w:rPr>
+          <w:strike/>
+        </w:rPr>
+      </w:pPr>
+      <w:r>
+        <w:rPr>
+          <w:strike/>
+        </w:rPr>
         <w:t>Decodificador de STR a 7 segmentos (tiene varios CHAR27SEG dentro)</w:t>
       </w:r>
     </w:p>
     <w:p>
       <w:r>
-        <w:t>Driver para los 7 segmenots (DRIVER7SEG)</w:t>
+        <w:t xml:space="preserve">Driver para los 7 </w:t>
+      </w:r>
+      <w:proofErr w:type="spellStart"/>
+      <w:r>
+        <w:t>segmenots</w:t>
+      </w:r>
+      <w:proofErr w:type="spellEnd"/>
+      <w:r>
+        <w:t xml:space="preserve"> (DRIVER7SEG)</w:t>
       </w:r>
     </w:p>
     <w:p>

</xml_diff>